<commit_message>
Added slides Corrected some spelling in slides Updated format of SCMP/SCMP_1_2.docx
</commit_message>
<xml_diff>
--- a/Documents/SCMP/SCMP_1_2.docx
+++ b/Documents/SCMP/SCMP_1_2.docx
@@ -1,6 +1,6 @@
 
 <file path=word/document.xml><?xml version="1.0" encoding="utf-8"?>
-<w:document xmlns:ve="http://schemas.openxmlformats.org/markup-compatibility/2006" xmlns:o="urn:schemas-microsoft-com:office:office" xmlns:r="http://schemas.openxmlformats.org/officeDocument/2006/relationships" xmlns:m="http://schemas.openxmlformats.org/officeDocument/2006/math" xmlns:v="urn:schemas-microsoft-com:vml" xmlns:wp="http://schemas.openxmlformats.org/drawingml/2006/wordprocessingDrawing" xmlns:w10="urn:schemas-microsoft-com:office:word" xmlns:w="http://schemas.openxmlformats.org/wordprocessingml/2006/main" xmlns:wne="http://schemas.microsoft.com/office/word/2006/wordml">
+<w:document xmlns:wpc="http://schemas.microsoft.com/office/word/2010/wordprocessingCanvas" xmlns:mc="http://schemas.openxmlformats.org/markup-compatibility/2006" xmlns:o="urn:schemas-microsoft-com:office:office" xmlns:r="http://schemas.openxmlformats.org/officeDocument/2006/relationships" xmlns:m="http://schemas.openxmlformats.org/officeDocument/2006/math" xmlns:v="urn:schemas-microsoft-com:vml" xmlns:wp14="http://schemas.microsoft.com/office/word/2010/wordprocessingDrawing" xmlns:wp="http://schemas.openxmlformats.org/drawingml/2006/wordprocessingDrawing" xmlns:w10="urn:schemas-microsoft-com:office:word" xmlns:w="http://schemas.openxmlformats.org/wordprocessingml/2006/main" xmlns:w14="http://schemas.microsoft.com/office/word/2010/wordml" xmlns:wpg="http://schemas.microsoft.com/office/word/2010/wordprocessingGroup" xmlns:wpi="http://schemas.microsoft.com/office/word/2010/wordprocessingInk" xmlns:wne="http://schemas.microsoft.com/office/word/2006/wordml" xmlns:wps="http://schemas.microsoft.com/office/word/2010/wordprocessingShape" mc:Ignorable="w14 wp14">
   <w:body>
     <w:p>
       <w:pPr>
@@ -53,6 +53,7 @@
           <w:szCs w:val="96"/>
         </w:rPr>
       </w:pPr>
+      <w:proofErr w:type="gramStart"/>
       <w:r>
         <w:rPr>
           <w:b/>
@@ -61,6 +62,7 @@
         </w:rPr>
         <w:t>iBudget</w:t>
       </w:r>
+      <w:proofErr w:type="gramEnd"/>
     </w:p>
     <w:p>
       <w:pPr>
@@ -107,8 +109,6 @@
           <w:szCs w:val="52"/>
         </w:rPr>
       </w:pPr>
-      <w:bookmarkStart w:id="0" w:name="_GoBack"/>
-      <w:bookmarkEnd w:id="0"/>
     </w:p>
     <w:p>
       <w:pPr>
@@ -123,7 +123,7 @@
     <w:tbl>
       <w:tblPr>
         <w:tblW w:w="7819" w:type="dxa"/>
-        <w:tblLook w:val="04A0"/>
+        <w:tblLook w:val="04A0" w:firstRow="1" w:lastRow="0" w:firstColumn="1" w:lastColumn="0" w:noHBand="0" w:noVBand="1"/>
       </w:tblPr>
       <w:tblGrid>
         <w:gridCol w:w="1440"/>
@@ -918,7 +918,7 @@
       <w:tblPr>
         <w:tblW w:w="6820" w:type="dxa"/>
         <w:jc w:val="center"/>
-        <w:tblLook w:val="04A0"/>
+        <w:tblLook w:val="04A0" w:firstRow="1" w:lastRow="0" w:firstColumn="1" w:lastColumn="0" w:noHBand="0" w:noVBand="1"/>
       </w:tblPr>
       <w:tblGrid>
         <w:gridCol w:w="1160"/>
@@ -1294,6 +1294,7 @@
                 <w:color w:val="000000"/>
               </w:rPr>
             </w:pPr>
+            <w:proofErr w:type="spellStart"/>
             <w:r>
               <w:rPr>
                 <w:rFonts w:ascii="Calibri" w:eastAsia="Times New Roman" w:hAnsi="Calibri" w:cs="Calibri"/>
@@ -1302,6 +1303,7 @@
               </w:rPr>
               <w:t>V.Velev</w:t>
             </w:r>
+            <w:proofErr w:type="spellEnd"/>
           </w:p>
         </w:tc>
         <w:tc>
@@ -1614,7 +1616,7 @@
         <w:tblOverlap w:val="never"/>
         <w:tblW w:w="6260" w:type="dxa"/>
         <w:tblInd w:w="378" w:type="dxa"/>
-        <w:tblLook w:val="04A0"/>
+        <w:tblLook w:val="04A0" w:firstRow="1" w:lastRow="0" w:firstColumn="1" w:lastColumn="0" w:noHBand="0" w:noVBand="1"/>
       </w:tblPr>
       <w:tblGrid>
         <w:gridCol w:w="1300"/>
@@ -1953,7 +1955,7 @@
       <w:tblPr>
         <w:tblW w:w="6260" w:type="dxa"/>
         <w:tblInd w:w="378" w:type="dxa"/>
-        <w:tblLook w:val="04A0"/>
+        <w:tblLook w:val="04A0" w:firstRow="1" w:lastRow="0" w:firstColumn="1" w:lastColumn="0" w:noHBand="0" w:noVBand="1"/>
       </w:tblPr>
       <w:tblGrid>
         <w:gridCol w:w="1440"/>
@@ -3062,7 +3064,23 @@
           <w:rFonts w:cs="Arial"/>
           <w:szCs w:val="24"/>
         </w:rPr>
-        <w:t>The file convention for documentation (SCMP, SPMP, etc) shall be as follows:</w:t>
+        <w:t xml:space="preserve">The file convention for documentation (SCMP, SPMP, </w:t>
+      </w:r>
+      <w:proofErr w:type="spellStart"/>
+      <w:r>
+        <w:rPr>
+          <w:rFonts w:cs="Arial"/>
+          <w:szCs w:val="24"/>
+        </w:rPr>
+        <w:t>etc</w:t>
+      </w:r>
+      <w:proofErr w:type="spellEnd"/>
+      <w:r>
+        <w:rPr>
+          <w:rFonts w:cs="Arial"/>
+          <w:szCs w:val="24"/>
+        </w:rPr>
+        <w:t>) shall be as follows:</w:t>
       </w:r>
     </w:p>
     <w:p>
@@ -3079,8 +3097,17 @@
           <w:szCs w:val="24"/>
         </w:rPr>
         <w:tab/>
-        <w:t>Root directory: svn</w:t>
-      </w:r>
+        <w:t xml:space="preserve">Root directory: </w:t>
+      </w:r>
+      <w:proofErr w:type="spellStart"/>
+      <w:r>
+        <w:rPr>
+          <w:rFonts w:cs="Arial"/>
+          <w:szCs w:val="24"/>
+        </w:rPr>
+        <w:t>svn</w:t>
+      </w:r>
+      <w:proofErr w:type="spellEnd"/>
     </w:p>
     <w:p>
       <w:pPr>
@@ -3113,7 +3140,23 @@
           <w:szCs w:val="24"/>
         </w:rPr>
         <w:tab/>
-        <w:t>File docName_N_N.xxx corresponds to version N.N of the document.</w:t>
+        <w:t xml:space="preserve">File </w:t>
+      </w:r>
+      <w:proofErr w:type="spellStart"/>
+      <w:r>
+        <w:rPr>
+          <w:rFonts w:cs="Arial"/>
+          <w:szCs w:val="24"/>
+        </w:rPr>
+        <w:t>docName_N_N.xxx</w:t>
+      </w:r>
+      <w:proofErr w:type="spellEnd"/>
+      <w:r>
+        <w:rPr>
+          <w:rFonts w:cs="Arial"/>
+          <w:szCs w:val="24"/>
+        </w:rPr>
+        <w:t xml:space="preserve"> corresponds to version N.N of the document.</w:t>
       </w:r>
     </w:p>
     <w:p>
@@ -3149,12 +3192,21 @@
           <w:szCs w:val="24"/>
         </w:rPr>
       </w:pPr>
-      <w:r>
-        <w:rPr>
-          <w:rFonts w:cs="Arial"/>
-          <w:szCs w:val="24"/>
-        </w:rPr>
-        <w:t>svn/trunk/Documents/SCMP/SCMP_2_3.pdf</w:t>
+      <w:proofErr w:type="spellStart"/>
+      <w:r>
+        <w:rPr>
+          <w:rFonts w:cs="Arial"/>
+          <w:szCs w:val="24"/>
+        </w:rPr>
+        <w:t>svn</w:t>
+      </w:r>
+      <w:proofErr w:type="spellEnd"/>
+      <w:r>
+        <w:rPr>
+          <w:rFonts w:cs="Arial"/>
+          <w:szCs w:val="24"/>
+        </w:rPr>
+        <w:t>/trunk/Documents/SCMP/SCMP_2_3.pdf</w:t>
       </w:r>
     </w:p>
     <w:p>
@@ -3222,6 +3274,7 @@
         </w:rPr>
         <w:t xml:space="preserve">The current version of </w:t>
       </w:r>
+      <w:proofErr w:type="spellStart"/>
       <w:r>
         <w:rPr>
           <w:rFonts w:cs="Arial"/>
@@ -3229,6 +3282,7 @@
         </w:rPr>
         <w:t>svn</w:t>
       </w:r>
+      <w:proofErr w:type="spellEnd"/>
       <w:r>
         <w:rPr>
           <w:rFonts w:cs="Arial"/>
@@ -3261,6 +3315,7 @@
         </w:rPr>
         <w:t xml:space="preserve">The previous version of </w:t>
       </w:r>
+      <w:proofErr w:type="spellStart"/>
       <w:r>
         <w:rPr>
           <w:rFonts w:cs="Arial"/>
@@ -3268,6 +3323,7 @@
         </w:rPr>
         <w:t>svn</w:t>
       </w:r>
+      <w:proofErr w:type="spellEnd"/>
       <w:r>
         <w:rPr>
           <w:rFonts w:cs="Arial"/>
@@ -3322,7 +3378,7 @@
         <w:tblStyle w:val="TableGrid"/>
         <w:tblW w:w="0" w:type="auto"/>
         <w:tblInd w:w="288" w:type="dxa"/>
-        <w:tblLook w:val="04A0"/>
+        <w:tblLook w:val="04A0" w:firstRow="1" w:lastRow="0" w:firstColumn="1" w:lastColumn="0" w:noHBand="0" w:noVBand="1"/>
       </w:tblPr>
       <w:tblGrid>
         <w:gridCol w:w="2329"/>
@@ -3344,12 +3400,21 @@
                 <w:szCs w:val="24"/>
               </w:rPr>
             </w:pPr>
+            <w:proofErr w:type="spellStart"/>
             <w:r>
               <w:rPr>
                 <w:rFonts w:cs="Arial"/>
                 <w:szCs w:val="24"/>
               </w:rPr>
-              <w:t>svn release</w:t>
+              <w:t>svn</w:t>
+            </w:r>
+            <w:proofErr w:type="spellEnd"/>
+            <w:r>
+              <w:rPr>
+                <w:rFonts w:cs="Arial"/>
+                <w:szCs w:val="24"/>
+              </w:rPr>
+              <w:t xml:space="preserve"> release</w:t>
             </w:r>
           </w:p>
         </w:tc>
@@ -3621,14 +3686,6 @@
     </w:p>
     <w:p>
       <w:pPr>
-        <w:rPr>
-          <w:rFonts w:cs="Arial"/>
-          <w:szCs w:val="24"/>
-        </w:rPr>
-      </w:pPr>
-    </w:p>
-    <w:p>
-      <w:pPr>
         <w:pStyle w:val="Heading2"/>
         <w:numPr>
           <w:ilvl w:val="1"/>
@@ -3636,6 +3693,7 @@
         </w:numPr>
       </w:pPr>
       <w:r>
+        <w:lastRenderedPageBreak/>
         <w:t>Configuration control</w:t>
       </w:r>
     </w:p>
@@ -3723,7 +3781,6 @@
         <w:t>Evaluating changes</w:t>
       </w:r>
     </w:p>
-    <w:p/>
     <w:p>
       <w:pPr>
         <w:ind w:left="288"/>
@@ -3766,21 +3823,6 @@
           <w:szCs w:val="24"/>
         </w:rPr>
       </w:pPr>
-    </w:p>
-    <w:p>
-      <w:pPr>
-        <w:spacing w:after="200" w:line="276" w:lineRule="auto"/>
-        <w:contextualSpacing w:val="0"/>
-        <w:jc w:val="left"/>
-        <w:rPr>
-          <w:rFonts w:eastAsiaTheme="majorEastAsia" w:cstheme="majorBidi"/>
-          <w:bCs/>
-          <w:sz w:val="28"/>
-        </w:rPr>
-      </w:pPr>
-      <w:r>
-        <w:br w:type="page"/>
-      </w:r>
     </w:p>
     <w:p>
       <w:pPr>
@@ -3791,7 +3833,6 @@
         </w:numPr>
       </w:pPr>
       <w:r>
-        <w:lastRenderedPageBreak/>
         <w:t>Approving or disapproving changes</w:t>
       </w:r>
     </w:p>
@@ -3909,7 +3950,21 @@
           <w:rFonts w:cs="Arial"/>
           <w:szCs w:val="24"/>
         </w:rPr>
-        <w:t>Version releases must be cleared with the project leader or the manager in his or her absence.</w:t>
+        <w:t xml:space="preserve">Version releases must be cleared with the project leader or the </w:t>
+      </w:r>
+      <w:r>
+        <w:rPr>
+          <w:rFonts w:cs="Arial"/>
+          <w:szCs w:val="24"/>
+        </w:rPr>
+        <w:t xml:space="preserve">configuration </w:t>
+      </w:r>
+      <w:r>
+        <w:rPr>
+          <w:rFonts w:cs="Arial"/>
+          <w:szCs w:val="24"/>
+        </w:rPr>
+        <w:t>manager in his or her absence.</w:t>
       </w:r>
     </w:p>
     <w:p>
@@ -3991,7 +4046,7 @@
         </w:rPr>
         <w:t xml:space="preserve"> </w:t>
       </w:r>
-      <w:hyperlink r:id="rId6" w:history="1">
+      <w:hyperlink r:id="rId7" w:history="1">
         <w:r>
           <w:rPr>
             <w:rStyle w:val="Hyperlink"/>
@@ -4082,29 +4137,6 @@
     </w:p>
     <w:p>
       <w:pPr>
-        <w:rPr>
-          <w:rFonts w:cs="Arial"/>
-          <w:szCs w:val="24"/>
-        </w:rPr>
-      </w:pPr>
-      <w:r>
-        <w:rPr>
-          <w:rFonts w:cs="Arial"/>
-          <w:szCs w:val="24"/>
-        </w:rPr>
-        <w:t xml:space="preserve"> </w:t>
-      </w:r>
-    </w:p>
-    <w:p>
-      <w:pPr>
-        <w:rPr>
-          <w:rFonts w:cs="Arial"/>
-          <w:szCs w:val="24"/>
-        </w:rPr>
-      </w:pPr>
-    </w:p>
-    <w:p>
-      <w:pPr>
         <w:pStyle w:val="Heading2"/>
         <w:numPr>
           <w:ilvl w:val="1"/>
@@ -4112,6 +4144,7 @@
         </w:numPr>
       </w:pPr>
       <w:r>
+        <w:lastRenderedPageBreak/>
         <w:t>Interface control</w:t>
       </w:r>
     </w:p>
@@ -4204,7 +4237,30 @@
           <w:rFonts w:cs="Arial"/>
           <w:szCs w:val="24"/>
         </w:rPr>
-        <w:t>As the timeline for this project is very short, there is no concern of the discontinuation of any third party applications being used.</w:t>
+        <w:t>As the timelin</w:t>
+      </w:r>
+      <w:r>
+        <w:rPr>
+          <w:rFonts w:cs="Arial"/>
+          <w:szCs w:val="24"/>
+        </w:rPr>
+        <w:t>e for this project is 4 mon</w:t>
+      </w:r>
+      <w:bookmarkStart w:id="0" w:name="_GoBack"/>
+      <w:bookmarkEnd w:id="0"/>
+      <w:r>
+        <w:rPr>
+          <w:rFonts w:cs="Arial"/>
+          <w:szCs w:val="24"/>
+        </w:rPr>
+        <w:t>ths</w:t>
+      </w:r>
+      <w:r>
+        <w:rPr>
+          <w:rFonts w:cs="Arial"/>
+          <w:szCs w:val="24"/>
+        </w:rPr>
+        <w:t>, there is no concern of the discontinuation of any third party applications being used.</w:t>
       </w:r>
     </w:p>
     <w:p>
@@ -4230,23 +4286,6 @@
           <w:szCs w:val="24"/>
         </w:rPr>
       </w:pPr>
-    </w:p>
-    <w:p>
-      <w:pPr>
-        <w:spacing w:after="200" w:line="276" w:lineRule="auto"/>
-        <w:contextualSpacing w:val="0"/>
-        <w:jc w:val="left"/>
-        <w:rPr>
-          <w:rFonts w:eastAsiaTheme="majorEastAsia" w:cstheme="majorBidi"/>
-          <w:b/>
-          <w:bCs/>
-          <w:sz w:val="36"/>
-          <w:szCs w:val="28"/>
-        </w:rPr>
-      </w:pPr>
-      <w:r>
-        <w:br w:type="page"/>
-      </w:r>
     </w:p>
     <w:p>
       <w:pPr>
@@ -4257,7 +4296,6 @@
         </w:numPr>
       </w:pPr>
       <w:r>
-        <w:lastRenderedPageBreak/>
         <w:t>SCM Schedules</w:t>
       </w:r>
     </w:p>
@@ -4509,7 +4547,7 @@
 </file>
 
 <file path=word/numbering.xml><?xml version="1.0" encoding="utf-8"?>
-<w:numbering xmlns:ve="http://schemas.openxmlformats.org/markup-compatibility/2006" xmlns:o="urn:schemas-microsoft-com:office:office" xmlns:r="http://schemas.openxmlformats.org/officeDocument/2006/relationships" xmlns:m="http://schemas.openxmlformats.org/officeDocument/2006/math" xmlns:v="urn:schemas-microsoft-com:vml" xmlns:wp="http://schemas.openxmlformats.org/drawingml/2006/wordprocessingDrawing" xmlns:w10="urn:schemas-microsoft-com:office:word" xmlns:w="http://schemas.openxmlformats.org/wordprocessingml/2006/main" xmlns:wne="http://schemas.microsoft.com/office/word/2006/wordml">
+<w:numbering xmlns:wpc="http://schemas.microsoft.com/office/word/2010/wordprocessingCanvas" xmlns:mc="http://schemas.openxmlformats.org/markup-compatibility/2006" xmlns:o="urn:schemas-microsoft-com:office:office" xmlns:r="http://schemas.openxmlformats.org/officeDocument/2006/relationships" xmlns:m="http://schemas.openxmlformats.org/officeDocument/2006/math" xmlns:v="urn:schemas-microsoft-com:vml" xmlns:wp14="http://schemas.microsoft.com/office/word/2010/wordprocessingDrawing" xmlns:wp="http://schemas.openxmlformats.org/drawingml/2006/wordprocessingDrawing" xmlns:w10="urn:schemas-microsoft-com:office:word" xmlns:w="http://schemas.openxmlformats.org/wordprocessingml/2006/main" xmlns:w14="http://schemas.microsoft.com/office/word/2010/wordml" xmlns:wpg="http://schemas.microsoft.com/office/word/2010/wordprocessingGroup" xmlns:wpi="http://schemas.microsoft.com/office/word/2010/wordprocessingInk" xmlns:wne="http://schemas.microsoft.com/office/word/2006/wordml" xmlns:wps="http://schemas.microsoft.com/office/word/2010/wordprocessingShape" mc:Ignorable="w14 wp14">
   <w:abstractNum w:abstractNumId="0">
     <w:nsid w:val="0267582E"/>
     <w:multiLevelType w:val="multilevel"/>
@@ -5778,7 +5816,7 @@
 </file>
 
 <file path=word/styles.xml><?xml version="1.0" encoding="utf-8"?>
-<w:styles xmlns:r="http://schemas.openxmlformats.org/officeDocument/2006/relationships" xmlns:w="http://schemas.openxmlformats.org/wordprocessingml/2006/main">
+<w:styles xmlns:mc="http://schemas.openxmlformats.org/markup-compatibility/2006" xmlns:r="http://schemas.openxmlformats.org/officeDocument/2006/relationships" xmlns:w="http://schemas.openxmlformats.org/wordprocessingml/2006/main" xmlns:w14="http://schemas.microsoft.com/office/word/2010/wordml" mc:Ignorable="w14">
   <w:docDefaults>
     <w:rPrDefault>
       <w:rPr>
@@ -6022,7 +6060,6 @@
     <w:uiPriority w:val="99"/>
     <w:semiHidden/>
     <w:unhideWhenUsed/>
-    <w:qFormat/>
     <w:tblPr>
       <w:tblInd w:w="0" w:type="dxa"/>
       <w:tblCellMar>
@@ -6746,7 +6783,7 @@
 </file>
 
 <file path=customXml/itemProps1.xml><?xml version="1.0" encoding="utf-8"?>
-<ds:datastoreItem xmlns:ds="http://schemas.openxmlformats.org/officeDocument/2006/customXml" ds:itemID="{22E2A549-961F-496C-91D4-95B72D53D19C}">
+<ds:datastoreItem xmlns:ds="http://schemas.openxmlformats.org/officeDocument/2006/customXml" ds:itemID="{6218A33A-056A-40C5-86ED-3D7504A2342B}">
   <ds:schemaRefs>
     <ds:schemaRef ds:uri="http://schemas.openxmlformats.org/officeDocument/2006/bibliography"/>
   </ds:schemaRefs>

</xml_diff>

<commit_message>
Minor changes to SCMP, SQAP, and SPMP slides
</commit_message>
<xml_diff>
--- a/Documents/SCMP/SCMP_1_2.docx
+++ b/Documents/SCMP/SCMP_1_2.docx
@@ -1,6 +1,6 @@
 
 <file path=word/document.xml><?xml version="1.0" encoding="utf-8"?>
-<w:document xmlns:wpc="http://schemas.microsoft.com/office/word/2010/wordprocessingCanvas" xmlns:mc="http://schemas.openxmlformats.org/markup-compatibility/2006" xmlns:o="urn:schemas-microsoft-com:office:office" xmlns:r="http://schemas.openxmlformats.org/officeDocument/2006/relationships" xmlns:m="http://schemas.openxmlformats.org/officeDocument/2006/math" xmlns:v="urn:schemas-microsoft-com:vml" xmlns:wp14="http://schemas.microsoft.com/office/word/2010/wordprocessingDrawing" xmlns:wp="http://schemas.openxmlformats.org/drawingml/2006/wordprocessingDrawing" xmlns:w10="urn:schemas-microsoft-com:office:word" xmlns:w="http://schemas.openxmlformats.org/wordprocessingml/2006/main" xmlns:w14="http://schemas.microsoft.com/office/word/2010/wordml" xmlns:wpg="http://schemas.microsoft.com/office/word/2010/wordprocessingGroup" xmlns:wpi="http://schemas.microsoft.com/office/word/2010/wordprocessingInk" xmlns:wne="http://schemas.microsoft.com/office/word/2006/wordml" xmlns:wps="http://schemas.microsoft.com/office/word/2010/wordprocessingShape" mc:Ignorable="w14 wp14">
+<w:document xmlns:ve="http://schemas.openxmlformats.org/markup-compatibility/2006" xmlns:o="urn:schemas-microsoft-com:office:office" xmlns:r="http://schemas.openxmlformats.org/officeDocument/2006/relationships" xmlns:m="http://schemas.openxmlformats.org/officeDocument/2006/math" xmlns:v="urn:schemas-microsoft-com:vml" xmlns:wp="http://schemas.openxmlformats.org/drawingml/2006/wordprocessingDrawing" xmlns:w10="urn:schemas-microsoft-com:office:word" xmlns:w="http://schemas.openxmlformats.org/wordprocessingml/2006/main" xmlns:wne="http://schemas.microsoft.com/office/word/2006/wordml">
   <w:body>
     <w:p>
       <w:pPr>
@@ -12,71 +12,60 @@
     <w:p>
       <w:pPr>
         <w:rPr>
-          <w:szCs w:val="24"/>
-        </w:rPr>
-      </w:pPr>
-    </w:p>
-    <w:p>
-      <w:pPr>
-        <w:rPr>
-          <w:szCs w:val="24"/>
-        </w:rPr>
-      </w:pPr>
-    </w:p>
-    <w:p>
-      <w:pPr>
-        <w:rPr>
-          <w:szCs w:val="24"/>
-        </w:rPr>
-      </w:pPr>
-    </w:p>
-    <w:p>
-      <w:pPr>
-        <w:rPr>
-          <w:szCs w:val="24"/>
-        </w:rPr>
-      </w:pPr>
-    </w:p>
-    <w:p>
-      <w:pPr>
-        <w:rPr>
-          <w:szCs w:val="24"/>
-        </w:rPr>
-      </w:pPr>
-    </w:p>
-    <w:p>
-      <w:pPr>
-        <w:jc w:val="center"/>
-        <w:rPr>
           <w:b/>
-          <w:sz w:val="96"/>
-          <w:szCs w:val="96"/>
-        </w:rPr>
-      </w:pPr>
+          <w:sz w:val="72"/>
+          <w:szCs w:val="72"/>
+        </w:rPr>
+      </w:pPr>
+      <w:proofErr w:type="spellStart"/>
       <w:proofErr w:type="gramStart"/>
       <w:r>
         <w:rPr>
           <w:b/>
-          <w:sz w:val="96"/>
-          <w:szCs w:val="96"/>
+          <w:sz w:val="72"/>
+          <w:szCs w:val="72"/>
         </w:rPr>
         <w:t>iBudget</w:t>
       </w:r>
+      <w:proofErr w:type="spellEnd"/>
       <w:proofErr w:type="gramEnd"/>
-    </w:p>
-    <w:p>
-      <w:pPr>
-        <w:jc w:val="center"/>
+      <w:r>
         <w:rPr>
           <w:b/>
-          <w:sz w:val="96"/>
-          <w:szCs w:val="96"/>
-        </w:rPr>
-      </w:pPr>
-    </w:p>
-    <w:p>
-      <w:pPr>
-        <w:jc w:val="center"/>
+          <w:sz w:val="72"/>
+          <w:szCs w:val="72"/>
+        </w:rPr>
+        <w:tab/>
+      </w:r>
+      <w:r>
+        <w:rPr>
+          <w:b/>
+          <w:sz w:val="72"/>
+          <w:szCs w:val="72"/>
+        </w:rPr>
+        <w:tab/>
+      </w:r>
+      <w:r>
+        <w:rPr>
+          <w:b/>
+          <w:sz w:val="72"/>
+          <w:szCs w:val="72"/>
+        </w:rPr>
+        <w:tab/>
+      </w:r>
+      <w:r>
+        <w:rPr>
+          <w:b/>
+          <w:sz w:val="72"/>
+          <w:szCs w:val="72"/>
+        </w:rPr>
+        <w:tab/>
+      </w:r>
+    </w:p>
+    <w:p>
+      <w:pPr>
+        <w:ind w:left="1440" w:firstLine="720"/>
+        <w:jc w:val="right"/>
         <w:rPr>
           <w:b/>
           <w:sz w:val="52"/>
@@ -89,7 +78,61 @@
           <w:sz w:val="52"/>
           <w:szCs w:val="52"/>
         </w:rPr>
-        <w:t>Software Configuration Management</w:t>
+        <w:t>Software Configuration</w:t>
+      </w:r>
+      <w:r>
+        <w:rPr>
+          <w:b/>
+          <w:sz w:val="52"/>
+          <w:szCs w:val="52"/>
+        </w:rPr>
+        <w:t xml:space="preserve"> </w:t>
+      </w:r>
+    </w:p>
+    <w:p>
+      <w:pPr>
+        <w:ind w:left="1440" w:firstLine="720"/>
+        <w:jc w:val="right"/>
+        <w:rPr>
+          <w:b/>
+          <w:sz w:val="72"/>
+          <w:szCs w:val="72"/>
+        </w:rPr>
+      </w:pPr>
+      <w:r>
+        <w:rPr>
+          <w:b/>
+          <w:sz w:val="52"/>
+          <w:szCs w:val="52"/>
+        </w:rPr>
+        <w:t>Management</w:t>
+      </w:r>
+      <w:r>
+        <w:rPr>
+          <w:b/>
+          <w:sz w:val="52"/>
+          <w:szCs w:val="52"/>
+        </w:rPr>
+        <w:t xml:space="preserve"> Plan</w:t>
+      </w:r>
+    </w:p>
+    <w:p>
+      <w:pPr>
+        <w:rPr>
+          <w:b/>
+          <w:sz w:val="52"/>
+          <w:szCs w:val="52"/>
+        </w:rPr>
+      </w:pPr>
+      <w:r>
+        <w:rPr>
+          <w:b/>
+          <w:sz w:val="52"/>
+          <w:szCs w:val="52"/>
+        </w:rPr>
+        <w:pict>
+          <v:rect id="_x0000_i1025" style="width:468pt;height:1.5pt" o:hralign="center" o:hrstd="t" o:hrnoshade="t" o:hr="t" fillcolor="black [3213]" stroked="f"/>
+        </w:pict>
       </w:r>
     </w:p>
     <w:p>
@@ -123,7 +166,7 @@
     <w:tbl>
       <w:tblPr>
         <w:tblW w:w="7819" w:type="dxa"/>
-        <w:tblLook w:val="04A0" w:firstRow="1" w:lastRow="0" w:firstColumn="1" w:lastColumn="0" w:noHBand="0" w:noVBand="1"/>
+        <w:tblLook w:val="04A0"/>
       </w:tblPr>
       <w:tblGrid>
         <w:gridCol w:w="1440"/>
@@ -912,13 +955,29 @@
     <w:p/>
     <w:p/>
     <w:p/>
-    <w:p/>
+    <w:p>
+      <w:pPr>
+        <w:rPr>
+          <w:b/>
+          <w:sz w:val="28"/>
+          <w:szCs w:val="28"/>
+        </w:rPr>
+      </w:pPr>
+      <w:r>
+        <w:rPr>
+          <w:b/>
+          <w:sz w:val="28"/>
+          <w:szCs w:val="28"/>
+        </w:rPr>
+        <w:t>Revision History</w:t>
+      </w:r>
+    </w:p>
     <w:p/>
     <w:tbl>
       <w:tblPr>
         <w:tblW w:w="6820" w:type="dxa"/>
         <w:jc w:val="center"/>
-        <w:tblLook w:val="04A0" w:firstRow="1" w:lastRow="0" w:firstColumn="1" w:lastColumn="0" w:noHBand="0" w:noVBand="1"/>
+        <w:tblLook w:val="04A0"/>
       </w:tblPr>
       <w:tblGrid>
         <w:gridCol w:w="1160"/>
@@ -1616,7 +1675,7 @@
         <w:tblOverlap w:val="never"/>
         <w:tblW w:w="6260" w:type="dxa"/>
         <w:tblInd w:w="378" w:type="dxa"/>
-        <w:tblLook w:val="04A0" w:firstRow="1" w:lastRow="0" w:firstColumn="1" w:lastColumn="0" w:noHBand="0" w:noVBand="1"/>
+        <w:tblLook w:val="04A0"/>
       </w:tblPr>
       <w:tblGrid>
         <w:gridCol w:w="1300"/>
@@ -1955,7 +2014,7 @@
       <w:tblPr>
         <w:tblW w:w="6260" w:type="dxa"/>
         <w:tblInd w:w="378" w:type="dxa"/>
-        <w:tblLook w:val="04A0" w:firstRow="1" w:lastRow="0" w:firstColumn="1" w:lastColumn="0" w:noHBand="0" w:noVBand="1"/>
+        <w:tblLook w:val="04A0"/>
       </w:tblPr>
       <w:tblGrid>
         <w:gridCol w:w="1440"/>
@@ -2407,7 +2466,6 @@
         </w:numPr>
       </w:pPr>
       <w:r>
-        <w:lastRenderedPageBreak/>
         <w:t>SCM responsibilities</w:t>
       </w:r>
     </w:p>
@@ -2855,6 +2913,7 @@
           <w:rFonts w:cs="Arial"/>
           <w:szCs w:val="24"/>
         </w:rPr>
+        <w:lastRenderedPageBreak/>
         <w:t>Commits</w:t>
       </w:r>
       <w:r>
@@ -2924,7 +2983,6 @@
         </w:numPr>
       </w:pPr>
       <w:r>
-        <w:lastRenderedPageBreak/>
         <w:t>SCM Activities</w:t>
       </w:r>
     </w:p>
@@ -3064,23 +3122,7 @@
           <w:rFonts w:cs="Arial"/>
           <w:szCs w:val="24"/>
         </w:rPr>
-        <w:t xml:space="preserve">The file convention for documentation (SCMP, SPMP, </w:t>
-      </w:r>
-      <w:proofErr w:type="spellStart"/>
-      <w:r>
-        <w:rPr>
-          <w:rFonts w:cs="Arial"/>
-          <w:szCs w:val="24"/>
-        </w:rPr>
-        <w:t>etc</w:t>
-      </w:r>
-      <w:proofErr w:type="spellEnd"/>
-      <w:r>
-        <w:rPr>
-          <w:rFonts w:cs="Arial"/>
-          <w:szCs w:val="24"/>
-        </w:rPr>
-        <w:t>) shall be as follows:</w:t>
+        <w:t>The file convention for documentation (SCMP, SPMP, etc) shall be as follows:</w:t>
       </w:r>
     </w:p>
     <w:p>
@@ -3140,23 +3182,7 @@
           <w:szCs w:val="24"/>
         </w:rPr>
         <w:tab/>
-        <w:t xml:space="preserve">File </w:t>
-      </w:r>
-      <w:proofErr w:type="spellStart"/>
-      <w:r>
-        <w:rPr>
-          <w:rFonts w:cs="Arial"/>
-          <w:szCs w:val="24"/>
-        </w:rPr>
-        <w:t>docName_N_N.xxx</w:t>
-      </w:r>
-      <w:proofErr w:type="spellEnd"/>
-      <w:r>
-        <w:rPr>
-          <w:rFonts w:cs="Arial"/>
-          <w:szCs w:val="24"/>
-        </w:rPr>
-        <w:t xml:space="preserve"> corresponds to version N.N of the document.</w:t>
+        <w:t>File docName_N_N.xxx corresponds to version N.N of the document.</w:t>
       </w:r>
     </w:p>
     <w:p>
@@ -3378,7 +3404,7 @@
         <w:tblStyle w:val="TableGrid"/>
         <w:tblW w:w="0" w:type="auto"/>
         <w:tblInd w:w="288" w:type="dxa"/>
-        <w:tblLook w:val="04A0" w:firstRow="1" w:lastRow="0" w:firstColumn="1" w:lastColumn="0" w:noHBand="0" w:noVBand="1"/>
+        <w:tblLook w:val="04A0"/>
       </w:tblPr>
       <w:tblGrid>
         <w:gridCol w:w="2329"/>
@@ -3622,6 +3648,7 @@
         </w:numPr>
       </w:pPr>
       <w:r>
+        <w:lastRenderedPageBreak/>
         <w:t>Acquiring configuration items</w:t>
       </w:r>
     </w:p>
@@ -3693,7 +3720,6 @@
         </w:numPr>
       </w:pPr>
       <w:r>
-        <w:lastRenderedPageBreak/>
         <w:t>Configuration control</w:t>
       </w:r>
     </w:p>
@@ -4046,7 +4072,7 @@
         </w:rPr>
         <w:t xml:space="preserve"> </w:t>
       </w:r>
-      <w:hyperlink r:id="rId7" w:history="1">
+      <w:hyperlink r:id="rId8" w:history="1">
         <w:r>
           <w:rPr>
             <w:rStyle w:val="Hyperlink"/>
@@ -4094,6 +4120,7 @@
         </w:numPr>
       </w:pPr>
       <w:r>
+        <w:lastRenderedPageBreak/>
         <w:t>Configuration audits and reviews</w:t>
       </w:r>
     </w:p>
@@ -4144,7 +4171,6 @@
         </w:numPr>
       </w:pPr>
       <w:r>
-        <w:lastRenderedPageBreak/>
         <w:t>Interface control</w:t>
       </w:r>
     </w:p>
@@ -4537,6 +4563,8 @@
     </w:p>
     <w:p/>
     <w:sectPr>
+      <w:headerReference w:type="default" r:id="rId9"/>
+      <w:footerReference w:type="default" r:id="rId10"/>
       <w:pgSz w:w="12240" w:h="15840"/>
       <w:pgMar w:top="1440" w:right="1440" w:bottom="1440" w:left="1440" w:header="720" w:footer="720" w:gutter="0"/>
       <w:cols w:space="720"/>
@@ -4546,8 +4574,248 @@
 </w:document>
 </file>
 
+<file path=word/endnotes.xml><?xml version="1.0" encoding="utf-8"?>
+<w:endnotes xmlns:ve="http://schemas.openxmlformats.org/markup-compatibility/2006" xmlns:o="urn:schemas-microsoft-com:office:office" xmlns:r="http://schemas.openxmlformats.org/officeDocument/2006/relationships" xmlns:m="http://schemas.openxmlformats.org/officeDocument/2006/math" xmlns:v="urn:schemas-microsoft-com:vml" xmlns:wp="http://schemas.openxmlformats.org/drawingml/2006/wordprocessingDrawing" xmlns:w10="urn:schemas-microsoft-com:office:word" xmlns:w="http://schemas.openxmlformats.org/wordprocessingml/2006/main" xmlns:wne="http://schemas.microsoft.com/office/word/2006/wordml">
+  <w:endnote w:type="separator" w:id="-1">
+    <w:p>
+      <w:r>
+        <w:separator/>
+      </w:r>
+    </w:p>
+  </w:endnote>
+  <w:endnote w:type="continuationSeparator" w:id="0">
+    <w:p>
+      <w:r>
+        <w:continuationSeparator/>
+      </w:r>
+    </w:p>
+  </w:endnote>
+</w:endnotes>
+</file>
+
+<file path=word/footer1.xml><?xml version="1.0" encoding="utf-8"?>
+<w:ftr xmlns:ve="http://schemas.openxmlformats.org/markup-compatibility/2006" xmlns:o="urn:schemas-microsoft-com:office:office" xmlns:r="http://schemas.openxmlformats.org/officeDocument/2006/relationships" xmlns:m="http://schemas.openxmlformats.org/officeDocument/2006/math" xmlns:v="urn:schemas-microsoft-com:vml" xmlns:wp="http://schemas.openxmlformats.org/drawingml/2006/wordprocessingDrawing" xmlns:w10="urn:schemas-microsoft-com:office:word" xmlns:w="http://schemas.openxmlformats.org/wordprocessingml/2006/main" xmlns:wne="http://schemas.microsoft.com/office/word/2006/wordml">
+  <w:p>
+    <w:pPr>
+      <w:pStyle w:val="Footer"/>
+      <w:rPr>
+        <w:sz w:val="20"/>
+        <w:szCs w:val="20"/>
+      </w:rPr>
+    </w:pPr>
+    <w:r>
+      <w:rPr>
+        <w:sz w:val="20"/>
+        <w:szCs w:val="20"/>
+      </w:rPr>
+      <w:pict>
+        <v:rect id="_x0000_i1027" style="width:468pt;height:1.5pt" o:hralign="center" o:hrstd="t" o:hrnoshade="t" o:hr="t" fillcolor="black [3213]" stroked="f"/>
+      </w:pict>
+    </w:r>
+  </w:p>
+  <w:p>
+    <w:pPr>
+      <w:pStyle w:val="Footer"/>
+    </w:pPr>
+    <w:r>
+      <w:rPr>
+        <w:sz w:val="22"/>
+      </w:rPr>
+      <w:t>Draft 1.1</w:t>
+    </w:r>
+    <w:r>
+      <w:rPr>
+        <w:sz w:val="22"/>
+      </w:rPr>
+      <w:t xml:space="preserve"> – 02/12/12</w:t>
+    </w:r>
+    <w:r>
+      <w:rPr>
+        <w:sz w:val="22"/>
+      </w:rPr>
+      <w:tab/>
+      <w:t>Preliminary</w:t>
+    </w:r>
+    <w:r>
+      <w:rPr>
+        <w:sz w:val="22"/>
+      </w:rPr>
+      <w:tab/>
+      <w:t xml:space="preserve">Page </w:t>
+    </w:r>
+    <w:r>
+      <w:rPr>
+        <w:b/>
+        <w:sz w:val="22"/>
+      </w:rPr>
+      <w:fldChar w:fldCharType="begin"/>
+    </w:r>
+    <w:r>
+      <w:rPr>
+        <w:b/>
+        <w:sz w:val="22"/>
+      </w:rPr>
+      <w:instrText xml:space="preserve"> PAGE </w:instrText>
+    </w:r>
+    <w:r>
+      <w:rPr>
+        <w:b/>
+        <w:sz w:val="22"/>
+      </w:rPr>
+      <w:fldChar w:fldCharType="separate"/>
+    </w:r>
+    <w:r>
+      <w:rPr>
+        <w:b/>
+        <w:noProof/>
+        <w:sz w:val="22"/>
+      </w:rPr>
+      <w:t>1</w:t>
+    </w:r>
+    <w:r>
+      <w:rPr>
+        <w:b/>
+        <w:sz w:val="22"/>
+      </w:rPr>
+      <w:fldChar w:fldCharType="end"/>
+    </w:r>
+    <w:r>
+      <w:rPr>
+        <w:sz w:val="22"/>
+      </w:rPr>
+      <w:t xml:space="preserve"> of </w:t>
+    </w:r>
+    <w:r>
+      <w:rPr>
+        <w:b/>
+        <w:sz w:val="22"/>
+      </w:rPr>
+      <w:fldChar w:fldCharType="begin"/>
+    </w:r>
+    <w:r>
+      <w:rPr>
+        <w:b/>
+        <w:sz w:val="22"/>
+      </w:rPr>
+      <w:instrText xml:space="preserve"> NUMPAGES  </w:instrText>
+    </w:r>
+    <w:r>
+      <w:rPr>
+        <w:b/>
+        <w:sz w:val="22"/>
+      </w:rPr>
+      <w:fldChar w:fldCharType="separate"/>
+    </w:r>
+    <w:r>
+      <w:rPr>
+        <w:b/>
+        <w:noProof/>
+        <w:sz w:val="22"/>
+      </w:rPr>
+      <w:t>6</w:t>
+    </w:r>
+    <w:r>
+      <w:rPr>
+        <w:b/>
+        <w:sz w:val="22"/>
+      </w:rPr>
+      <w:fldChar w:fldCharType="end"/>
+    </w:r>
+  </w:p>
+  <w:p>
+    <w:pPr>
+      <w:pStyle w:val="Footer"/>
+    </w:pPr>
+  </w:p>
+</w:ftr>
+</file>
+
+<file path=word/footnotes.xml><?xml version="1.0" encoding="utf-8"?>
+<w:footnotes xmlns:ve="http://schemas.openxmlformats.org/markup-compatibility/2006" xmlns:o="urn:schemas-microsoft-com:office:office" xmlns:r="http://schemas.openxmlformats.org/officeDocument/2006/relationships" xmlns:m="http://schemas.openxmlformats.org/officeDocument/2006/math" xmlns:v="urn:schemas-microsoft-com:vml" xmlns:wp="http://schemas.openxmlformats.org/drawingml/2006/wordprocessingDrawing" xmlns:w10="urn:schemas-microsoft-com:office:word" xmlns:w="http://schemas.openxmlformats.org/wordprocessingml/2006/main" xmlns:wne="http://schemas.microsoft.com/office/word/2006/wordml">
+  <w:footnote w:type="separator" w:id="-1">
+    <w:p>
+      <w:r>
+        <w:separator/>
+      </w:r>
+    </w:p>
+  </w:footnote>
+  <w:footnote w:type="continuationSeparator" w:id="0">
+    <w:p>
+      <w:r>
+        <w:continuationSeparator/>
+      </w:r>
+    </w:p>
+  </w:footnote>
+</w:footnotes>
+</file>
+
+<file path=word/header1.xml><?xml version="1.0" encoding="utf-8"?>
+<w:hdr xmlns:ve="http://schemas.openxmlformats.org/markup-compatibility/2006" xmlns:o="urn:schemas-microsoft-com:office:office" xmlns:r="http://schemas.openxmlformats.org/officeDocument/2006/relationships" xmlns:m="http://schemas.openxmlformats.org/officeDocument/2006/math" xmlns:v="urn:schemas-microsoft-com:vml" xmlns:wp="http://schemas.openxmlformats.org/drawingml/2006/wordprocessingDrawing" xmlns:w10="urn:schemas-microsoft-com:office:word" xmlns:w="http://schemas.openxmlformats.org/wordprocessingml/2006/main" xmlns:wne="http://schemas.microsoft.com/office/word/2006/wordml">
+  <w:p>
+    <w:pPr>
+      <w:pStyle w:val="Header"/>
+      <w:rPr>
+        <w:sz w:val="20"/>
+        <w:szCs w:val="20"/>
+      </w:rPr>
+    </w:pPr>
+    <w:proofErr w:type="spellStart"/>
+    <w:proofErr w:type="gramStart"/>
+    <w:r>
+      <w:rPr>
+        <w:sz w:val="20"/>
+        <w:szCs w:val="20"/>
+      </w:rPr>
+      <w:t>iBudget</w:t>
+    </w:r>
+    <w:proofErr w:type="spellEnd"/>
+    <w:proofErr w:type="gramEnd"/>
+    <w:r>
+      <w:rPr>
+        <w:sz w:val="20"/>
+        <w:szCs w:val="20"/>
+      </w:rPr>
+      <w:ptab w:relativeTo="margin" w:alignment="center" w:leader="none"/>
+    </w:r>
+    <w:r>
+      <w:rPr>
+        <w:sz w:val="20"/>
+        <w:szCs w:val="20"/>
+      </w:rPr>
+      <w:ptab w:relativeTo="margin" w:alignment="right" w:leader="none"/>
+    </w:r>
+    <w:r>
+      <w:rPr>
+        <w:sz w:val="20"/>
+        <w:szCs w:val="20"/>
+      </w:rPr>
+      <w:t>SCMP</w:t>
+    </w:r>
+    <w:r>
+      <w:rPr>
+        <w:sz w:val="20"/>
+        <w:szCs w:val="20"/>
+      </w:rPr>
+      <w:pict>
+        <v:rect id="_x0000_i1026" style="width:468pt;height:1.5pt" o:hralign="center" o:hrstd="t" o:hrnoshade="t" o:hr="t" fillcolor="black [3213]" stroked="f"/>
+      </w:pict>
+    </w:r>
+  </w:p>
+  <w:p>
+    <w:pPr>
+      <w:pStyle w:val="Header"/>
+    </w:pPr>
+  </w:p>
+  <w:p>
+    <w:pPr>
+      <w:pStyle w:val="Header"/>
+    </w:pPr>
+  </w:p>
+</w:hdr>
+</file>
+
 <file path=word/numbering.xml><?xml version="1.0" encoding="utf-8"?>
-<w:numbering xmlns:wpc="http://schemas.microsoft.com/office/word/2010/wordprocessingCanvas" xmlns:mc="http://schemas.openxmlformats.org/markup-compatibility/2006" xmlns:o="urn:schemas-microsoft-com:office:office" xmlns:r="http://schemas.openxmlformats.org/officeDocument/2006/relationships" xmlns:m="http://schemas.openxmlformats.org/officeDocument/2006/math" xmlns:v="urn:schemas-microsoft-com:vml" xmlns:wp14="http://schemas.microsoft.com/office/word/2010/wordprocessingDrawing" xmlns:wp="http://schemas.openxmlformats.org/drawingml/2006/wordprocessingDrawing" xmlns:w10="urn:schemas-microsoft-com:office:word" xmlns:w="http://schemas.openxmlformats.org/wordprocessingml/2006/main" xmlns:w14="http://schemas.microsoft.com/office/word/2010/wordml" xmlns:wpg="http://schemas.microsoft.com/office/word/2010/wordprocessingGroup" xmlns:wpi="http://schemas.microsoft.com/office/word/2010/wordprocessingInk" xmlns:wne="http://schemas.microsoft.com/office/word/2006/wordml" xmlns:wps="http://schemas.microsoft.com/office/word/2010/wordprocessingShape" mc:Ignorable="w14 wp14">
+<w:numbering xmlns:ve="http://schemas.openxmlformats.org/markup-compatibility/2006" xmlns:o="urn:schemas-microsoft-com:office:office" xmlns:r="http://schemas.openxmlformats.org/officeDocument/2006/relationships" xmlns:m="http://schemas.openxmlformats.org/officeDocument/2006/math" xmlns:v="urn:schemas-microsoft-com:vml" xmlns:wp="http://schemas.openxmlformats.org/drawingml/2006/wordprocessingDrawing" xmlns:w10="urn:schemas-microsoft-com:office:word" xmlns:w="http://schemas.openxmlformats.org/wordprocessingml/2006/main" xmlns:wne="http://schemas.microsoft.com/office/word/2006/wordml">
   <w:abstractNum w:abstractNumId="0">
     <w:nsid w:val="0267582E"/>
     <w:multiLevelType w:val="multilevel"/>
@@ -5816,7 +6084,7 @@
 </file>
 
 <file path=word/styles.xml><?xml version="1.0" encoding="utf-8"?>
-<w:styles xmlns:mc="http://schemas.openxmlformats.org/markup-compatibility/2006" xmlns:r="http://schemas.openxmlformats.org/officeDocument/2006/relationships" xmlns:w="http://schemas.openxmlformats.org/wordprocessingml/2006/main" xmlns:w14="http://schemas.microsoft.com/office/word/2010/wordml" mc:Ignorable="w14">
+<w:styles xmlns:r="http://schemas.openxmlformats.org/officeDocument/2006/relationships" xmlns:w="http://schemas.openxmlformats.org/wordprocessingml/2006/main">
   <w:docDefaults>
     <w:rPrDefault>
       <w:rPr>
@@ -6060,6 +6328,7 @@
     <w:uiPriority w:val="99"/>
     <w:semiHidden/>
     <w:unhideWhenUsed/>
+    <w:qFormat/>
     <w:tblPr>
       <w:tblInd w:w="0" w:type="dxa"/>
       <w:tblCellMar>
@@ -6163,6 +6432,85 @@
         <w:right w:w="108" w:type="dxa"/>
       </w:tblCellMar>
     </w:tblPr>
+  </w:style>
+  <w:style w:type="paragraph" w:styleId="Header">
+    <w:name w:val="header"/>
+    <w:basedOn w:val="Normal"/>
+    <w:link w:val="HeaderChar"/>
+    <w:uiPriority w:val="99"/>
+    <w:unhideWhenUsed/>
+    <w:rsid w:val="00BC7D17"/>
+    <w:pPr>
+      <w:tabs>
+        <w:tab w:val="center" w:pos="4680"/>
+        <w:tab w:val="right" w:pos="9360"/>
+      </w:tabs>
+    </w:pPr>
+  </w:style>
+  <w:style w:type="character" w:customStyle="1" w:styleId="HeaderChar">
+    <w:name w:val="Header Char"/>
+    <w:basedOn w:val="DefaultParagraphFont"/>
+    <w:link w:val="Header"/>
+    <w:uiPriority w:val="99"/>
+    <w:rsid w:val="00BC7D17"/>
+    <w:rPr>
+      <w:rFonts w:ascii="Arial" w:hAnsi="Arial"/>
+      <w:sz w:val="24"/>
+    </w:rPr>
+  </w:style>
+  <w:style w:type="paragraph" w:styleId="Footer">
+    <w:name w:val="footer"/>
+    <w:basedOn w:val="Normal"/>
+    <w:link w:val="FooterChar"/>
+    <w:uiPriority w:val="99"/>
+    <w:semiHidden/>
+    <w:unhideWhenUsed/>
+    <w:rsid w:val="00BC7D17"/>
+    <w:pPr>
+      <w:tabs>
+        <w:tab w:val="center" w:pos="4680"/>
+        <w:tab w:val="right" w:pos="9360"/>
+      </w:tabs>
+    </w:pPr>
+  </w:style>
+  <w:style w:type="character" w:customStyle="1" w:styleId="FooterChar">
+    <w:name w:val="Footer Char"/>
+    <w:basedOn w:val="DefaultParagraphFont"/>
+    <w:link w:val="Footer"/>
+    <w:uiPriority w:val="99"/>
+    <w:semiHidden/>
+    <w:rsid w:val="00BC7D17"/>
+    <w:rPr>
+      <w:rFonts w:ascii="Arial" w:hAnsi="Arial"/>
+      <w:sz w:val="24"/>
+    </w:rPr>
+  </w:style>
+  <w:style w:type="paragraph" w:styleId="BalloonText">
+    <w:name w:val="Balloon Text"/>
+    <w:basedOn w:val="Normal"/>
+    <w:link w:val="BalloonTextChar"/>
+    <w:uiPriority w:val="99"/>
+    <w:semiHidden/>
+    <w:unhideWhenUsed/>
+    <w:rsid w:val="00BC7D17"/>
+    <w:rPr>
+      <w:rFonts w:ascii="Tahoma" w:hAnsi="Tahoma" w:cs="Tahoma"/>
+      <w:sz w:val="16"/>
+      <w:szCs w:val="16"/>
+    </w:rPr>
+  </w:style>
+  <w:style w:type="character" w:customStyle="1" w:styleId="BalloonTextChar">
+    <w:name w:val="Balloon Text Char"/>
+    <w:basedOn w:val="DefaultParagraphFont"/>
+    <w:link w:val="BalloonText"/>
+    <w:uiPriority w:val="99"/>
+    <w:semiHidden/>
+    <w:rsid w:val="00BC7D17"/>
+    <w:rPr>
+      <w:rFonts w:ascii="Tahoma" w:hAnsi="Tahoma" w:cs="Tahoma"/>
+      <w:sz w:val="16"/>
+      <w:szCs w:val="16"/>
+    </w:rPr>
   </w:style>
 </w:styles>
 </file>
@@ -6783,7 +7131,7 @@
 </file>
 
 <file path=customXml/itemProps1.xml><?xml version="1.0" encoding="utf-8"?>
-<ds:datastoreItem xmlns:ds="http://schemas.openxmlformats.org/officeDocument/2006/customXml" ds:itemID="{6218A33A-056A-40C5-86ED-3D7504A2342B}">
+<ds:datastoreItem xmlns:ds="http://schemas.openxmlformats.org/officeDocument/2006/customXml" ds:itemID="{2A56016D-E356-4531-8AD8-F955AC7026C6}">
   <ds:schemaRefs>
     <ds:schemaRef ds:uri="http://schemas.openxmlformats.org/officeDocument/2006/bibliography"/>
   </ds:schemaRefs>

</xml_diff>